<commit_message>
Electronics/lab5/Rozdorozhny/Роздорожный РК6-46Б.docx report done
</commit_message>
<xml_diff>
--- a/4 term/Electronics/lab5/Rozdorozhny/Роздорожный РК6-46Б.docx
+++ b/4 term/Electronics/lab5/Rozdorozhny/Роздорожный РК6-46Б.docx
@@ -188,7 +188,7 @@
           <w:b/>
           <w:sz w:val="28"/>
         </w:rPr>
-        <w:t>KT3101v</w:t>
+        <w:t>q2T325v</w:t>
       </w:r>
     </w:p>
     <w:p>
@@ -314,13 +314,12 @@
           <w:rFonts w:ascii="Calibri" w:eastAsia="Calibri" w:hAnsi="Calibri" w:cs="Calibri"/>
           <w:sz w:val="28"/>
         </w:rPr>
-        <w:t>Олейник</w:t>
-      </w:r>
-      <w:r>
-        <w:rPr>
-          <w:rFonts w:ascii="Calibri" w:eastAsia="Calibri" w:hAnsi="Calibri" w:cs="Calibri"/>
-          <w:sz w:val="28"/>
-          <w:lang w:val="en-US"/>
+        <w:t>Роздорожный</w:t>
+      </w:r>
+      <w:r>
+        <w:rPr>
+          <w:rFonts w:ascii="Calibri" w:eastAsia="Calibri" w:hAnsi="Calibri" w:cs="Calibri"/>
+          <w:sz w:val="28"/>
         </w:rPr>
         <w:t xml:space="preserve"> </w:t>
       </w:r>
@@ -329,7 +328,7 @@
           <w:rFonts w:ascii="Calibri" w:eastAsia="Calibri" w:hAnsi="Calibri" w:cs="Calibri"/>
           <w:sz w:val="28"/>
         </w:rPr>
-        <w:t>Владислав</w:t>
+        <w:t>Илья</w:t>
       </w:r>
       <w:r>
         <w:rPr>
@@ -514,28 +513,26 @@
           <w:sz w:val="28"/>
           <w:szCs w:val="28"/>
         </w:rPr>
-        <w:t>KT3101v</w:t>
-      </w:r>
-    </w:p>
-    <w:p>
-      <w:pPr>
-        <w:spacing w:line="240" w:lineRule="auto"/>
-        <w:rPr>
-          <w:rFonts w:ascii="Calibri" w:eastAsia="Calibri" w:hAnsi="Calibri" w:cs="Calibri"/>
-          <w:sz w:val="28"/>
-          <w:szCs w:val="28"/>
-        </w:rPr>
-      </w:pPr>
-      <w:r>
-        <w:rPr>
-          <w:rFonts w:ascii="Calibri" w:eastAsia="Calibri" w:hAnsi="Calibri" w:cs="Calibri"/>
-          <w:sz w:val="28"/>
-          <w:szCs w:val="28"/>
+        <w:t>q2T325v</w:t>
+      </w:r>
+    </w:p>
+    <w:p>
+      <w:pPr>
+        <w:spacing w:line="240" w:lineRule="auto"/>
+        <w:rPr>
+          <w:rFonts w:ascii="Calibri" w:eastAsia="Calibri" w:hAnsi="Calibri" w:cs="Calibri"/>
+          <w:sz w:val="28"/>
+          <w:szCs w:val="28"/>
+        </w:rPr>
+      </w:pPr>
+      <w:r>
+        <w:rPr>
+          <w:noProof/>
         </w:rPr>
         <w:drawing>
-          <wp:inline distT="0" distB="0" distL="0" distR="0" wp14:anchorId="366FF330" wp14:editId="7FD15C17">
-            <wp:extent cx="5231312" cy="2564057"/>
-            <wp:effectExtent l="0" t="0" r="7620" b="8255"/>
+          <wp:inline distT="0" distB="0" distL="0" distR="0" wp14:anchorId="76BE01AB" wp14:editId="7252FB26">
+            <wp:extent cx="5453583" cy="2897464"/>
+            <wp:effectExtent l="0" t="0" r="0" b="0"/>
             <wp:docPr id="1" name="Рисунок 1"/>
             <wp:cNvGraphicFramePr>
               <a:graphicFrameLocks xmlns:a="http://schemas.openxmlformats.org/drawingml/2006/main" noChangeAspect="1"/>
@@ -556,7 +553,7 @@
                   <pic:spPr>
                     <a:xfrm>
                       <a:off x="0" y="0"/>
-                      <a:ext cx="5231312" cy="2564057"/>
+                      <a:ext cx="5453583" cy="2897464"/>
                     </a:xfrm>
                     <a:prstGeom prst="rect">
                       <a:avLst/>
@@ -660,10 +657,10 @@
         </w:rPr>
         <w:lastRenderedPageBreak/>
         <w:drawing>
-          <wp:inline distT="0" distB="0" distL="0" distR="0" wp14:anchorId="34829993" wp14:editId="39D7ECB9">
-            <wp:extent cx="5940425" cy="2620010"/>
+          <wp:inline distT="0" distB="0" distL="0" distR="0" wp14:anchorId="04BD045C" wp14:editId="0C834B26">
+            <wp:extent cx="5940425" cy="2628265"/>
             <wp:effectExtent l="0" t="0" r="0" b="0"/>
-            <wp:docPr id="2" name="Рисунок 2"/>
+            <wp:docPr id="6" name="Рисунок 6"/>
             <wp:cNvGraphicFramePr>
               <a:graphicFrameLocks xmlns:a="http://schemas.openxmlformats.org/drawingml/2006/main" noChangeAspect="1"/>
             </wp:cNvGraphicFramePr>
@@ -683,7 +680,7 @@
                   <pic:spPr>
                     <a:xfrm>
                       <a:off x="0" y="0"/>
-                      <a:ext cx="5940425" cy="2620010"/>
+                      <a:ext cx="5940425" cy="2628265"/>
                     </a:xfrm>
                     <a:prstGeom prst="rect">
                       <a:avLst/>
@@ -723,7 +720,7 @@
           <w:sz w:val="28"/>
           <w:szCs w:val="28"/>
         </w:rPr>
-        <w:t>104.765</w:t>
+        <w:t>510</w:t>
       </w:r>
       <w:r>
         <w:rPr>
@@ -743,9 +740,8 @@
         <w:rPr>
           <w:sz w:val="28"/>
           <w:szCs w:val="28"/>
-          <w:lang w:val="en-US"/>
-        </w:rPr>
-        <w:t>95</w:t>
+        </w:rPr>
+        <w:t>91</w:t>
       </w:r>
       <w:r>
         <w:rPr>
@@ -761,8 +757,9 @@
         <w:rPr>
           <w:sz w:val="28"/>
           <w:szCs w:val="28"/>
-        </w:rPr>
-        <w:t>104.765</w:t>
+          <w:lang w:val="en-US"/>
+        </w:rPr>
+        <w:t>110</w:t>
       </w:r>
       <w:r>
         <w:rPr>
@@ -775,9 +772,8 @@
         <w:rPr>
           <w:sz w:val="28"/>
           <w:szCs w:val="28"/>
-          <w:lang w:val="en-US"/>
-        </w:rPr>
-        <w:t>95.452</w:t>
+        </w:rPr>
+        <w:t>0.091</w:t>
       </w:r>
       <w:r>
         <w:rPr>
@@ -806,10 +802,10 @@
           <w:lang w:val="en-US"/>
         </w:rPr>
         <w:drawing>
-          <wp:inline distT="0" distB="0" distL="0" distR="0" wp14:anchorId="2E663206" wp14:editId="174E9820">
-            <wp:extent cx="5940425" cy="2635250"/>
+          <wp:inline distT="0" distB="0" distL="0" distR="0" wp14:anchorId="67FE8A8B" wp14:editId="078235BB">
+            <wp:extent cx="5940425" cy="2630805"/>
             <wp:effectExtent l="0" t="0" r="0" b="0"/>
-            <wp:docPr id="7" name="Рисунок 7"/>
+            <wp:docPr id="9" name="Рисунок 9"/>
             <wp:cNvGraphicFramePr>
               <a:graphicFrameLocks xmlns:a="http://schemas.openxmlformats.org/drawingml/2006/main" noChangeAspect="1"/>
             </wp:cNvGraphicFramePr>
@@ -829,7 +825,7 @@
                   <pic:spPr>
                     <a:xfrm>
                       <a:off x="0" y="0"/>
-                      <a:ext cx="5940425" cy="2635250"/>
+                      <a:ext cx="5940425" cy="2630805"/>
                     </a:xfrm>
                     <a:prstGeom prst="rect">
                       <a:avLst/>
@@ -865,9 +861,8 @@
           <w:rFonts w:ascii="Calibri" w:eastAsia="Calibri" w:hAnsi="Calibri" w:cs="Calibri"/>
           <w:sz w:val="28"/>
           <w:szCs w:val="28"/>
-          <w:lang w:val="en-US"/>
-        </w:rPr>
-        <w:t>5</w:t>
+        </w:rPr>
+        <w:t>4.844</w:t>
       </w:r>
     </w:p>
     <w:p>
@@ -894,9 +889,8 @@
           <w:rFonts w:ascii="Calibri" w:eastAsia="Calibri" w:hAnsi="Calibri" w:cs="Calibri"/>
           <w:sz w:val="28"/>
           <w:szCs w:val="28"/>
-          <w:lang w:val="en-US"/>
-        </w:rPr>
-        <w:t>46.662</w:t>
+        </w:rPr>
+        <w:t>44.698</w:t>
       </w:r>
       <w:r>
         <w:rPr>
@@ -986,9 +980,26 @@
           <w:rFonts w:ascii="Calibri" w:eastAsia="Calibri" w:hAnsi="Calibri" w:cs="Calibri"/>
           <w:sz w:val="28"/>
           <w:szCs w:val="28"/>
-          <w:lang w:val="en-US"/>
-        </w:rPr>
-        <w:t>46.662m</w:t>
+        </w:rPr>
+        <w:t>44.698</w:t>
+      </w:r>
+      <w:r>
+        <w:rPr>
+          <w:rFonts w:ascii="Calibri" w:eastAsia="Calibri" w:hAnsi="Calibri" w:cs="Calibri"/>
+          <w:sz w:val="28"/>
+          <w:szCs w:val="28"/>
+          <w:lang w:val="en-US"/>
+        </w:rPr>
+        <w:t>m</w:t>
+      </w:r>
+      <w:r>
+        <w:rPr>
+          <w:rFonts w:ascii="Calibri" w:eastAsia="Calibri" w:hAnsi="Calibri" w:cs="Calibri"/>
+          <w:sz w:val="28"/>
+          <w:szCs w:val="28"/>
+          <w:lang w:val="en-US"/>
+        </w:rPr>
+        <w:t xml:space="preserve"> </w:t>
       </w:r>
       <w:r>
         <w:rPr>
@@ -1006,7 +1017,7 @@
           <w:szCs w:val="28"/>
           <w:lang w:val="en-US"/>
         </w:rPr>
-        <w:t>93.307</w:t>
+        <w:t>89.568</w:t>
       </w:r>
       <w:r>
         <w:rPr>
@@ -1024,7 +1035,7 @@
           <w:szCs w:val="28"/>
           <w:lang w:val="en-US"/>
         </w:rPr>
-        <w:t>500.091u</w:t>
+        <w:t>499.04u</w:t>
       </w:r>
     </w:p>
     <w:p>
@@ -1093,6 +1104,7 @@
       <w:r>
         <w:rPr>
           <w:rFonts w:ascii="Calibri" w:eastAsia="Calibri" w:hAnsi="Calibri" w:cs="Calibri"/>
+          <w:noProof/>
           <w:sz w:val="28"/>
           <w:szCs w:val="28"/>
           <w:lang w:val="en-US"/>
@@ -1159,7 +1171,31 @@
           <w:szCs w:val="28"/>
           <w:lang w:val="en-US"/>
         </w:rPr>
-        <w:t>639.804</w:t>
+        <w:t>63</w:t>
+      </w:r>
+      <w:r>
+        <w:rPr>
+          <w:sz w:val="28"/>
+          <w:szCs w:val="28"/>
+          <w:lang w:val="en-US"/>
+        </w:rPr>
+        <w:t>5</w:t>
+      </w:r>
+      <w:r>
+        <w:rPr>
+          <w:sz w:val="28"/>
+          <w:szCs w:val="28"/>
+          <w:lang w:val="en-US"/>
+        </w:rPr>
+        <w:t>.</w:t>
+      </w:r>
+      <w:r>
+        <w:rPr>
+          <w:sz w:val="28"/>
+          <w:szCs w:val="28"/>
+          <w:lang w:val="en-US"/>
+        </w:rPr>
+        <w:t>726</w:t>
       </w:r>
       <w:r>
         <w:rPr>
@@ -1186,10 +1222,10 @@
           <w:szCs w:val="28"/>
         </w:rPr>
         <w:drawing>
-          <wp:inline distT="0" distB="0" distL="0" distR="0" wp14:anchorId="74AC0827" wp14:editId="37AF8AEA">
-            <wp:extent cx="5940425" cy="2601595"/>
+          <wp:inline distT="0" distB="0" distL="0" distR="0" wp14:anchorId="676EFB02" wp14:editId="1373423D">
+            <wp:extent cx="5940425" cy="2609850"/>
             <wp:effectExtent l="0" t="0" r="0" b="0"/>
-            <wp:docPr id="10" name="Рисунок 10"/>
+            <wp:docPr id="14" name="Рисунок 14"/>
             <wp:cNvGraphicFramePr>
               <a:graphicFrameLocks xmlns:a="http://schemas.openxmlformats.org/drawingml/2006/main" noChangeAspect="1"/>
             </wp:cNvGraphicFramePr>
@@ -1209,7 +1245,7 @@
                   <pic:spPr>
                     <a:xfrm>
                       <a:off x="0" y="0"/>
-                      <a:ext cx="5940425" cy="2601595"/>
+                      <a:ext cx="5940425" cy="2609850"/>
                     </a:xfrm>
                     <a:prstGeom prst="rect">
                       <a:avLst/>
@@ -1314,7 +1350,7 @@
           <w:szCs w:val="28"/>
           <w:lang w:val="en-US"/>
         </w:rPr>
-        <w:t>500.091u</w:t>
+        <w:t>499.04u</w:t>
       </w:r>
     </w:p>
     <w:p>
@@ -1341,7 +1377,7 @@
           <w:szCs w:val="28"/>
           <w:lang w:val="en-US"/>
         </w:rPr>
-        <w:t>639.804</w:t>
+        <w:t>635.726</w:t>
       </w:r>
       <w:r>
         <w:rPr>
@@ -1367,20 +1403,36 @@
           <w:szCs w:val="28"/>
           <w:lang w:val="en-US"/>
         </w:rPr>
-        <w:t xml:space="preserve">Rb = (10 – </w:t>
-      </w:r>
-      <w:r>
-        <w:rPr>
-          <w:sz w:val="28"/>
-          <w:szCs w:val="28"/>
-          <w:lang w:val="en-US"/>
-        </w:rPr>
-        <w:t>639.804</w:t>
-      </w:r>
-      <w:r>
-        <w:rPr>
-          <w:sz w:val="28"/>
-          <w:szCs w:val="28"/>
+        <w:t>Rb = (10</w:t>
+      </w:r>
+      <w:r>
+        <w:rPr>
+          <w:sz w:val="28"/>
+          <w:szCs w:val="28"/>
+        </w:rPr>
+        <w:t>-</w:t>
+      </w:r>
+      <w:r>
+        <w:rPr>
+          <w:sz w:val="28"/>
+          <w:szCs w:val="28"/>
+          <w:lang w:val="en-US"/>
+        </w:rPr>
+        <w:t xml:space="preserve"> </w:t>
+      </w:r>
+      <w:r>
+        <w:rPr>
+          <w:sz w:val="28"/>
+          <w:szCs w:val="28"/>
+          <w:lang w:val="en-US"/>
+        </w:rPr>
+        <w:t>635.726</w:t>
+      </w:r>
+      <w:r>
+        <w:rPr>
+          <w:sz w:val="28"/>
+          <w:szCs w:val="28"/>
+          <w:lang w:val="en-US"/>
         </w:rPr>
         <w:t>m</w:t>
       </w:r>
@@ -1388,20 +1440,12 @@
         <w:rPr>
           <w:sz w:val="28"/>
           <w:szCs w:val="28"/>
-          <w:lang w:val="en-US"/>
-        </w:rPr>
-        <w:t>)</w:t>
-      </w:r>
-      <w:r>
-        <w:rPr>
-          <w:sz w:val="28"/>
-          <w:szCs w:val="28"/>
-          <w:lang w:val="en-US"/>
-        </w:rPr>
-        <w:t>/</w:t>
-      </w:r>
-      <w:r>
-        <w:rPr>
+        </w:rPr>
+        <w:t>)/</w:t>
+      </w:r>
+      <w:r>
+        <w:rPr>
+          <w:rFonts w:ascii="Calibri" w:eastAsia="Calibri" w:hAnsi="Calibri" w:cs="Calibri"/>
           <w:sz w:val="28"/>
           <w:szCs w:val="28"/>
           <w:lang w:val="en-US"/>
@@ -1415,7 +1459,7 @@
           <w:szCs w:val="28"/>
           <w:lang w:val="en-US"/>
         </w:rPr>
-        <w:t>500.091u</w:t>
+        <w:t>499.04u</w:t>
       </w:r>
       <w:r>
         <w:rPr>
@@ -1439,7 +1483,7 @@
           <w:szCs w:val="28"/>
           <w:lang w:val="en-US"/>
         </w:rPr>
-        <w:t>18.717K</w:t>
+        <w:t>18.765K</w:t>
       </w:r>
     </w:p>
     <w:p>
@@ -1461,10 +1505,10 @@
         </w:rPr>
         <w:lastRenderedPageBreak/>
         <w:drawing>
-          <wp:inline distT="0" distB="0" distL="0" distR="0" wp14:anchorId="0508D468" wp14:editId="4BDEAA0A">
-            <wp:extent cx="5940425" cy="3390265"/>
+          <wp:inline distT="0" distB="0" distL="0" distR="0" wp14:anchorId="2E4317DF" wp14:editId="5A53B1CD">
+            <wp:extent cx="5940425" cy="3576955"/>
             <wp:effectExtent l="0" t="0" r="0" b="0"/>
-            <wp:docPr id="11" name="Рисунок 11"/>
+            <wp:docPr id="15" name="Рисунок 15"/>
             <wp:cNvGraphicFramePr>
               <a:graphicFrameLocks xmlns:a="http://schemas.openxmlformats.org/drawingml/2006/main" noChangeAspect="1"/>
             </wp:cNvGraphicFramePr>
@@ -1484,7 +1528,7 @@
                   <pic:spPr>
                     <a:xfrm>
                       <a:off x="0" y="0"/>
-                      <a:ext cx="5940425" cy="3390265"/>
+                      <a:ext cx="5940425" cy="3576955"/>
                     </a:xfrm>
                     <a:prstGeom prst="rect">
                       <a:avLst/>
@@ -1585,11 +1629,12 @@
           <w:szCs w:val="28"/>
           <w:lang w:val="en-US"/>
         </w:rPr>
+        <w:lastRenderedPageBreak/>
         <w:drawing>
-          <wp:inline distT="0" distB="0" distL="0" distR="0" wp14:anchorId="2D53DD83" wp14:editId="32D6F2BD">
-            <wp:extent cx="5940425" cy="2630170"/>
+          <wp:inline distT="0" distB="0" distL="0" distR="0" wp14:anchorId="7F849F10" wp14:editId="6CF5765A">
+            <wp:extent cx="5940425" cy="2640965"/>
             <wp:effectExtent l="0" t="0" r="0" b="0"/>
-            <wp:docPr id="13" name="Рисунок 13"/>
+            <wp:docPr id="18" name="Рисунок 18"/>
             <wp:cNvGraphicFramePr>
               <a:graphicFrameLocks xmlns:a="http://schemas.openxmlformats.org/drawingml/2006/main" noChangeAspect="1"/>
             </wp:cNvGraphicFramePr>
@@ -1609,7 +1654,7 @@
                   <pic:spPr>
                     <a:xfrm>
                       <a:off x="0" y="0"/>
-                      <a:ext cx="5940425" cy="2630170"/>
+                      <a:ext cx="5940425" cy="2640965"/>
                     </a:xfrm>
                     <a:prstGeom prst="rect">
                       <a:avLst/>
@@ -1637,7 +1682,6 @@
           <w:sz w:val="28"/>
           <w:szCs w:val="28"/>
         </w:rPr>
-        <w:lastRenderedPageBreak/>
         <w:t>Коэффициент усиления</w:t>
       </w:r>
       <w:r>
@@ -1653,9 +1697,8 @@
           <w:rFonts w:ascii="Calibri" w:eastAsia="Segoe UI Emoji" w:hAnsi="Calibri" w:cs="Calibri"/>
           <w:sz w:val="28"/>
           <w:szCs w:val="28"/>
-          <w:lang w:val="en-US"/>
-        </w:rPr>
-        <w:t>7.004</w:t>
+        </w:rPr>
+        <w:t>6.932</w:t>
       </w:r>
       <w:r>
         <w:rPr>
@@ -1670,9 +1713,8 @@
           <w:rFonts w:ascii="Calibri" w:eastAsia="Segoe UI Emoji" w:hAnsi="Calibri" w:cs="Calibri"/>
           <w:sz w:val="28"/>
           <w:szCs w:val="28"/>
-          <w:lang w:val="en-US"/>
-        </w:rPr>
-        <w:t>3.386</w:t>
+        </w:rPr>
+        <w:t>3.398</w:t>
       </w:r>
       <w:r>
         <w:rPr>
@@ -1696,7 +1738,7 @@
           <w:sz w:val="28"/>
           <w:szCs w:val="28"/>
         </w:rPr>
-        <w:t>90.45</w:t>
+        <w:t>88.35</w:t>
       </w:r>
     </w:p>
     <w:p>
@@ -1743,7 +1785,7 @@
           <w:szCs w:val="28"/>
           <w:lang w:val="en-US"/>
         </w:rPr>
-        <w:t>0.9</w:t>
+        <w:t>1</w:t>
       </w:r>
       <w:r>
         <w:rPr>
@@ -1789,7 +1831,7 @@
           <w:szCs w:val="28"/>
           <w:lang w:val="en-US"/>
         </w:rPr>
-        <w:t>0.9</w:t>
+        <w:t>1</w:t>
       </w:r>
       <w:r>
         <w:rPr>
@@ -1807,17 +1849,16 @@
           <w:szCs w:val="28"/>
           <w:lang w:val="en-US"/>
         </w:rPr>
-        <w:t>10.11111111111111</w:t>
-      </w:r>
-    </w:p>
-    <w:p>
-      <w:pPr>
-        <w:spacing w:line="240" w:lineRule="auto"/>
-        <w:rPr>
-          <w:rFonts w:eastAsia="Calibri" w:cs="Calibri"/>
-          <w:sz w:val="28"/>
-          <w:szCs w:val="28"/>
-          <w:lang w:val="en-US"/>
+        <w:t>9</w:t>
+      </w:r>
+    </w:p>
+    <w:p>
+      <w:pPr>
+        <w:spacing w:line="240" w:lineRule="auto"/>
+        <w:rPr>
+          <w:rFonts w:eastAsia="Calibri" w:cs="Calibri"/>
+          <w:sz w:val="28"/>
+          <w:szCs w:val="28"/>
         </w:rPr>
       </w:pPr>
       <w:r>
@@ -2108,7 +2149,7 @@
                     <w:sz w:val="28"/>
                     <w:szCs w:val="28"/>
                   </w:rPr>
-                  <m:t>10.1</m:t>
+                  <m:t>9</m:t>
                 </m:r>
               </m:e>
             </m:eqArr>
@@ -2186,7 +2227,7 @@
                           <w:sz w:val="28"/>
                           <w:szCs w:val="28"/>
                         </w:rPr>
-                        <m:t>11.1</m:t>
+                        <m:t>10</m:t>
                       </m:r>
                       <m:sSub>
                         <m:sSubPr>
@@ -2298,7 +2339,7 @@
                       <w:sz w:val="28"/>
                       <w:szCs w:val="28"/>
                     </w:rPr>
-                    <m:t>10.1</m:t>
+                    <m:t>9</m:t>
                   </m:r>
                   <m:r>
                     <m:rPr>
@@ -2469,7 +2510,7 @@
                           <w:szCs w:val="28"/>
                           <w:lang w:val="en-US"/>
                         </w:rPr>
-                        <m:t>11.1*</m:t>
+                        <m:t>10</m:t>
                       </m:r>
                       <m:r>
                         <m:rPr>
@@ -2481,7 +2522,7 @@
                           <w:szCs w:val="28"/>
                           <w:lang w:val="en-US"/>
                         </w:rPr>
-                        <m:t>500.091u</m:t>
+                        <m:t>*500.091u</m:t>
                       </m:r>
                     </m:den>
                   </m:f>
@@ -2501,7 +2542,7 @@
                       <w:szCs w:val="28"/>
                       <w:lang w:val="en-US"/>
                     </w:rPr>
-                    <m:t>180.147</m:t>
+                    <m:t>199.964</m:t>
                   </m:r>
                 </m:e>
                 <m:e>
@@ -2609,7 +2650,7 @@
                       <w:szCs w:val="28"/>
                       <w:lang w:val="en-US"/>
                     </w:rPr>
-                    <m:t>1.819K</m:t>
+                    <m:t>1.8K</m:t>
                   </m:r>
                 </m:e>
               </m:eqArr>
@@ -2671,6 +2712,43 @@
           <w:szCs w:val="28"/>
         </w:rPr>
         <w:t>=</w:t>
+      </w:r>
+      <m:oMath>
+        <m:r>
+          <w:rPr>
+            <w:rFonts w:ascii="Cambria Math" w:eastAsia="Calibri" w:hAnsi="Cambria Math" w:cs="Calibri"/>
+            <w:sz w:val="28"/>
+            <w:szCs w:val="28"/>
+          </w:rPr>
+          <m:t>1.8K</m:t>
+        </m:r>
+      </m:oMath>
+    </w:p>
+    <w:p>
+      <w:pPr>
+        <w:spacing w:line="240" w:lineRule="auto"/>
+        <w:rPr>
+          <w:rFonts w:eastAsia="Calibri" w:cs="Calibri"/>
+          <w:sz w:val="28"/>
+          <w:szCs w:val="28"/>
+        </w:rPr>
+      </w:pPr>
+      <w:r>
+        <w:rPr>
+          <w:rFonts w:eastAsia="Calibri" w:cs="Calibri"/>
+          <w:sz w:val="28"/>
+          <w:szCs w:val="28"/>
+          <w:lang w:val="en-US"/>
+        </w:rPr>
+        <w:t>R</w:t>
+      </w:r>
+      <w:r>
+        <w:rPr>
+          <w:rFonts w:eastAsia="Calibri" w:cs="Calibri"/>
+          <w:sz w:val="28"/>
+          <w:szCs w:val="28"/>
+        </w:rPr>
+        <w:t>1=</w:t>
       </w:r>
       <m:oMath>
         <m:r>
@@ -2680,7 +2758,7 @@
             <w:szCs w:val="28"/>
             <w:lang w:val="en-US"/>
           </w:rPr>
-          <m:t>1.819K</m:t>
+          <m:t>199.964</m:t>
         </m:r>
       </m:oMath>
     </w:p>
@@ -2688,44 +2766,6 @@
       <w:pPr>
         <w:spacing w:line="240" w:lineRule="auto"/>
         <w:rPr>
-          <w:rFonts w:eastAsia="Calibri" w:cs="Calibri"/>
-          <w:sz w:val="28"/>
-          <w:szCs w:val="28"/>
-        </w:rPr>
-      </w:pPr>
-      <w:r>
-        <w:rPr>
-          <w:rFonts w:eastAsia="Calibri" w:cs="Calibri"/>
-          <w:sz w:val="28"/>
-          <w:szCs w:val="28"/>
-          <w:lang w:val="en-US"/>
-        </w:rPr>
-        <w:t>R</w:t>
-      </w:r>
-      <w:r>
-        <w:rPr>
-          <w:rFonts w:eastAsia="Calibri" w:cs="Calibri"/>
-          <w:sz w:val="28"/>
-          <w:szCs w:val="28"/>
-        </w:rPr>
-        <w:t>1=</w:t>
-      </w:r>
-      <m:oMath>
-        <m:r>
-          <w:rPr>
-            <w:rFonts w:ascii="Cambria Math" w:eastAsia="Calibri" w:hAnsi="Cambria Math" w:cs="Calibri"/>
-            <w:sz w:val="28"/>
-            <w:szCs w:val="28"/>
-            <w:lang w:val="en-US"/>
-          </w:rPr>
-          <m:t>180.147</m:t>
-        </m:r>
-      </m:oMath>
-    </w:p>
-    <w:p>
-      <w:pPr>
-        <w:spacing w:line="240" w:lineRule="auto"/>
-        <w:rPr>
           <w:sz w:val="27"/>
           <w:szCs w:val="27"/>
         </w:rPr>
@@ -2755,10 +2795,10 @@
         </w:rPr>
         <w:lastRenderedPageBreak/>
         <w:drawing>
-          <wp:inline distT="0" distB="0" distL="0" distR="0" wp14:anchorId="3FE52867" wp14:editId="7790184B">
-            <wp:extent cx="5940425" cy="3630930"/>
+          <wp:inline distT="0" distB="0" distL="0" distR="0" wp14:anchorId="684E1208" wp14:editId="0807A893">
+            <wp:extent cx="5940425" cy="3488690"/>
             <wp:effectExtent l="0" t="0" r="0" b="0"/>
-            <wp:docPr id="16" name="Рисунок 16"/>
+            <wp:docPr id="20" name="Рисунок 20"/>
             <wp:cNvGraphicFramePr>
               <a:graphicFrameLocks xmlns:a="http://schemas.openxmlformats.org/drawingml/2006/main" noChangeAspect="1"/>
             </wp:cNvGraphicFramePr>
@@ -2778,7 +2818,7 @@
                   <pic:spPr>
                     <a:xfrm>
                       <a:off x="0" y="0"/>
-                      <a:ext cx="5940425" cy="3630930"/>
+                      <a:ext cx="5940425" cy="3488690"/>
                     </a:xfrm>
                     <a:prstGeom prst="rect">
                       <a:avLst/>
@@ -2797,10 +2837,10 @@
           <w:szCs w:val="28"/>
         </w:rPr>
         <w:drawing>
-          <wp:inline distT="0" distB="0" distL="0" distR="0" wp14:anchorId="5805313B" wp14:editId="45D5AD53">
-            <wp:extent cx="5940425" cy="2630170"/>
+          <wp:inline distT="0" distB="0" distL="0" distR="0" wp14:anchorId="0FA144A8" wp14:editId="5BA6CA88">
+            <wp:extent cx="5940425" cy="2623820"/>
             <wp:effectExtent l="0" t="0" r="0" b="0"/>
-            <wp:docPr id="17" name="Рисунок 17"/>
+            <wp:docPr id="25" name="Рисунок 25"/>
             <wp:cNvGraphicFramePr>
               <a:graphicFrameLocks xmlns:a="http://schemas.openxmlformats.org/drawingml/2006/main" noChangeAspect="1"/>
             </wp:cNvGraphicFramePr>
@@ -2820,7 +2860,7 @@
                   <pic:spPr>
                     <a:xfrm>
                       <a:off x="0" y="0"/>
-                      <a:ext cx="5940425" cy="2630170"/>
+                      <a:ext cx="5940425" cy="2623820"/>
                     </a:xfrm>
                     <a:prstGeom prst="rect">
                       <a:avLst/>
@@ -2854,50 +2894,35 @@
           <w:szCs w:val="23"/>
           <w:lang w:val="en-US"/>
         </w:rPr>
-        <w:t>6.969</w:t>
+        <w:t>6.660-4.769</w:t>
       </w:r>
       <w:r>
         <w:rPr>
           <w:sz w:val="23"/>
           <w:szCs w:val="23"/>
         </w:rPr>
-        <w:t>-</w:t>
+        <w:t>)</w:t>
       </w:r>
       <w:r>
         <w:rPr>
           <w:sz w:val="23"/>
           <w:szCs w:val="23"/>
-          <w:lang w:val="en-US"/>
-        </w:rPr>
-        <w:t>3.425</w:t>
+        </w:rPr>
+        <w:t>/0.04</w:t>
       </w:r>
       <w:r>
         <w:rPr>
           <w:sz w:val="23"/>
           <w:szCs w:val="23"/>
         </w:rPr>
-        <w:t>)</w:t>
+        <w:t>=</w:t>
       </w:r>
       <w:r>
         <w:rPr>
           <w:sz w:val="23"/>
           <w:szCs w:val="23"/>
         </w:rPr>
-        <w:t>/0.04</w:t>
-      </w:r>
-      <w:r>
-        <w:rPr>
-          <w:sz w:val="23"/>
-          <w:szCs w:val="23"/>
-        </w:rPr>
-        <w:t>=</w:t>
-      </w:r>
-      <w:r>
-        <w:rPr>
-          <w:sz w:val="23"/>
-          <w:szCs w:val="23"/>
-        </w:rPr>
-        <w:t>88.6</w:t>
+        <w:t>47.275</w:t>
       </w:r>
     </w:p>
     <w:p>
@@ -2972,10 +2997,10 @@
         </w:rPr>
         <w:lastRenderedPageBreak/>
         <w:drawing>
-          <wp:inline distT="0" distB="0" distL="0" distR="0" wp14:anchorId="001BA425" wp14:editId="2F48749A">
-            <wp:extent cx="5940425" cy="2626995"/>
+          <wp:inline distT="0" distB="0" distL="0" distR="0" wp14:anchorId="64B87376" wp14:editId="13F58F31">
+            <wp:extent cx="5940425" cy="2616200"/>
             <wp:effectExtent l="0" t="0" r="0" b="0"/>
-            <wp:docPr id="21" name="Рисунок 21"/>
+            <wp:docPr id="26" name="Рисунок 26"/>
             <wp:cNvGraphicFramePr>
               <a:graphicFrameLocks xmlns:a="http://schemas.openxmlformats.org/drawingml/2006/main" noChangeAspect="1"/>
             </wp:cNvGraphicFramePr>
@@ -2995,7 +3020,7 @@
                   <pic:spPr>
                     <a:xfrm>
                       <a:off x="0" y="0"/>
-                      <a:ext cx="5940425" cy="2626995"/>
+                      <a:ext cx="5940425" cy="2616200"/>
                     </a:xfrm>
                     <a:prstGeom prst="rect">
                       <a:avLst/>
@@ -3024,10 +3049,10 @@
           <w:szCs w:val="28"/>
         </w:rPr>
         <w:drawing>
-          <wp:inline distT="0" distB="0" distL="0" distR="0" wp14:anchorId="0F63B641" wp14:editId="352592C8">
-            <wp:extent cx="5940425" cy="2622550"/>
+          <wp:inline distT="0" distB="0" distL="0" distR="0" wp14:anchorId="2DC21CF6" wp14:editId="291575BE">
+            <wp:extent cx="5940425" cy="2618105"/>
             <wp:effectExtent l="0" t="0" r="0" b="0"/>
-            <wp:docPr id="22" name="Рисунок 22"/>
+            <wp:docPr id="27" name="Рисунок 27"/>
             <wp:cNvGraphicFramePr>
               <a:graphicFrameLocks xmlns:a="http://schemas.openxmlformats.org/drawingml/2006/main" noChangeAspect="1"/>
             </wp:cNvGraphicFramePr>
@@ -3047,7 +3072,7 @@
                   <pic:spPr>
                     <a:xfrm>
                       <a:off x="0" y="0"/>
-                      <a:ext cx="5940425" cy="2622550"/>
+                      <a:ext cx="5940425" cy="2618105"/>
                     </a:xfrm>
                     <a:prstGeom prst="rect">
                       <a:avLst/>
@@ -3175,10 +3200,10 @@
         </w:rPr>
         <w:lastRenderedPageBreak/>
         <w:drawing>
-          <wp:inline distT="0" distB="0" distL="0" distR="0" wp14:anchorId="5C93CB50" wp14:editId="70FE65B2">
-            <wp:extent cx="5940425" cy="2637155"/>
+          <wp:inline distT="0" distB="0" distL="0" distR="0" wp14:anchorId="5E373B72" wp14:editId="0D7824B5">
+            <wp:extent cx="5940425" cy="2642235"/>
             <wp:effectExtent l="0" t="0" r="0" b="0"/>
-            <wp:docPr id="24" name="Рисунок 24"/>
+            <wp:docPr id="28" name="Рисунок 28"/>
             <wp:cNvGraphicFramePr>
               <a:graphicFrameLocks xmlns:a="http://schemas.openxmlformats.org/drawingml/2006/main" noChangeAspect="1"/>
             </wp:cNvGraphicFramePr>
@@ -3198,7 +3223,7 @@
                   <pic:spPr>
                     <a:xfrm>
                       <a:off x="0" y="0"/>
-                      <a:ext cx="5940425" cy="2637155"/>
+                      <a:ext cx="5940425" cy="2642235"/>
                     </a:xfrm>
                     <a:prstGeom prst="rect">
                       <a:avLst/>
@@ -3237,10 +3262,10 @@
           <w:szCs w:val="28"/>
         </w:rPr>
         <w:drawing>
-          <wp:inline distT="0" distB="0" distL="0" distR="0" wp14:anchorId="6265A7C2" wp14:editId="32A37377">
-            <wp:extent cx="5940425" cy="2637790"/>
+          <wp:inline distT="0" distB="0" distL="0" distR="0" wp14:anchorId="7F5F2628" wp14:editId="1550CE41">
+            <wp:extent cx="5940425" cy="2767330"/>
             <wp:effectExtent l="0" t="0" r="0" b="0"/>
-            <wp:docPr id="34" name="Рисунок 34"/>
+            <wp:docPr id="29" name="Рисунок 29"/>
             <wp:cNvGraphicFramePr>
               <a:graphicFrameLocks xmlns:a="http://schemas.openxmlformats.org/drawingml/2006/main" noChangeAspect="1"/>
             </wp:cNvGraphicFramePr>
@@ -3260,7 +3285,7 @@
                   <pic:spPr>
                     <a:xfrm>
                       <a:off x="0" y="0"/>
-                      <a:ext cx="5940425" cy="2637790"/>
+                      <a:ext cx="5940425" cy="2767330"/>
                     </a:xfrm>
                     <a:prstGeom prst="rect">
                       <a:avLst/>
@@ -3424,10 +3449,10 @@
           <w:szCs w:val="28"/>
         </w:rPr>
         <w:drawing>
-          <wp:inline distT="0" distB="0" distL="0" distR="0" wp14:anchorId="28931E5B" wp14:editId="2ED0ADAB">
-            <wp:extent cx="5940425" cy="2587625"/>
+          <wp:inline distT="0" distB="0" distL="0" distR="0" wp14:anchorId="17AFA992" wp14:editId="503F88E8">
+            <wp:extent cx="5940425" cy="2628900"/>
             <wp:effectExtent l="0" t="0" r="0" b="0"/>
-            <wp:docPr id="37" name="Рисунок 37"/>
+            <wp:docPr id="33" name="Рисунок 33"/>
             <wp:cNvGraphicFramePr>
               <a:graphicFrameLocks xmlns:a="http://schemas.openxmlformats.org/drawingml/2006/main" noChangeAspect="1"/>
             </wp:cNvGraphicFramePr>
@@ -3447,7 +3472,7 @@
                   <pic:spPr>
                     <a:xfrm>
                       <a:off x="0" y="0"/>
-                      <a:ext cx="5940425" cy="2587625"/>
+                      <a:ext cx="5940425" cy="2628900"/>
                     </a:xfrm>
                     <a:prstGeom prst="rect">
                       <a:avLst/>
@@ -3477,10 +3502,10 @@
         </w:rPr>
         <w:lastRenderedPageBreak/>
         <w:drawing>
-          <wp:inline distT="0" distB="0" distL="0" distR="0" wp14:anchorId="660DF5CB" wp14:editId="2A02AA98">
-            <wp:extent cx="5940425" cy="2625725"/>
+          <wp:inline distT="0" distB="0" distL="0" distR="0" wp14:anchorId="249BF864" wp14:editId="0C62750B">
+            <wp:extent cx="5940425" cy="2769235"/>
             <wp:effectExtent l="0" t="0" r="0" b="0"/>
-            <wp:docPr id="38" name="Рисунок 38"/>
+            <wp:docPr id="32" name="Рисунок 32"/>
             <wp:cNvGraphicFramePr>
               <a:graphicFrameLocks xmlns:a="http://schemas.openxmlformats.org/drawingml/2006/main" noChangeAspect="1"/>
             </wp:cNvGraphicFramePr>
@@ -3500,7 +3525,7 @@
                   <pic:spPr>
                     <a:xfrm>
                       <a:off x="0" y="0"/>
-                      <a:ext cx="5940425" cy="2625725"/>
+                      <a:ext cx="5940425" cy="2769235"/>
                     </a:xfrm>
                     <a:prstGeom prst="rect">
                       <a:avLst/>

</xml_diff>